<commit_message>
Finish development funcationality for generation expertise act. Also added api for getting list of generated files for user
</commit_message>
<xml_diff>
--- a/Diploma/BL.Subdomains.FilesGeneration.FilesGenerationUsingOpenXml/Templates/PartialTemplate_Date_In_Format_dd_MMMM_yyyy.docx
+++ b/Diploma/BL.Subdomains.FilesGeneration.FilesGenerationUsingOpenXml/Templates/PartialTemplate_Date_In_Format_dd_MMMM_yyyy.docx
@@ -10,8 +10,14 @@
       </w:pPr>
       <w:r>
         <w:rPr>
-          <w:u w:val="single"/>
-          <w:lang w:val="uk-UA"/>
+          <w:lang w:val="uk-UA"/>
+        </w:rPr>
+        <w:t>«</w:t>
+      </w:r>
+      <w:r>
+        <w:rPr>
+          <w:u w:val="single"/>
+          <w:lang w:val="en-US"/>
         </w:rPr>
         <w:t>$</w:t>
       </w:r>
@@ -27,51 +33,77 @@
       <w:r>
         <w:rPr>
           <w:u w:val="single"/>
-          <w:lang w:val="uk-UA"/>
+          <w:lang w:val="en-US"/>
         </w:rPr>
         <w:t>$</w:t>
-      </w:r>
-      <w:r>
-        <w:rPr>
-          <w:lang w:val="en-US"/>
-        </w:rPr>
-        <w:t xml:space="preserve"> </w:t>
-      </w:r>
-      <w:r>
-        <w:rPr>
-          <w:u w:val="single"/>
-          <w:lang w:val="uk-UA"/>
-        </w:rPr>
-        <w:t>$m</w:t>
-      </w:r>
-      <w:r>
-        <w:rPr>
-          <w:u w:val="single"/>
-          <w:lang w:val="en-US"/>
-        </w:rPr>
-        <w:t>mm</w:t>
-      </w:r>
-      <w:r>
-        <w:rPr>
-          <w:u w:val="single"/>
-          <w:lang w:val="uk-UA"/>
-        </w:rPr>
-        <w:t>m$</w:t>
-      </w:r>
-      <w:r>
-        <w:rPr>
-          <w:lang w:val="uk-UA"/>
-        </w:rPr>
-        <w:t xml:space="preserve"> </w:t>
-      </w:r>
-      <w:r>
-        <w:rPr>
-          <w:lang w:val="uk-UA"/>
-        </w:rPr>
-        <w:t>20</w:t>
       </w:r>
       <w:bookmarkStart w:id="0" w:name="_GoBack"/>
       <w:bookmarkEnd w:id="0"/>
+      <w:r>
+        <w:rPr>
+          <w:lang w:val="uk-UA"/>
+        </w:rPr>
+        <w:t>»</w:t>
+      </w:r>
+      <w:r>
+        <w:rPr>
+          <w:lang w:val="en-US"/>
+        </w:rPr>
+        <w:t xml:space="preserve"> </w:t>
+      </w:r>
+      <w:r>
+        <w:rPr>
+          <w:lang w:val="en-US"/>
+        </w:rPr>
+        <w:t xml:space="preserve"> </w:t>
+      </w:r>
+      <w:r>
+        <w:rPr>
+          <w:u w:val="single"/>
+          <w:lang w:val="en-US"/>
+        </w:rPr>
+        <w:t xml:space="preserve"> $</w:t>
+      </w:r>
+      <w:r>
+        <w:rPr>
+          <w:u w:val="single"/>
+          <w:lang w:val="uk-UA"/>
+        </w:rPr>
+        <w:t>m</w:t>
+      </w:r>
+      <w:r>
+        <w:rPr>
+          <w:u w:val="single"/>
+          <w:lang w:val="en-US"/>
+        </w:rPr>
+        <w:t>mm</w:t>
+      </w:r>
+      <w:r>
+        <w:rPr>
+          <w:u w:val="single"/>
+          <w:lang w:val="uk-UA"/>
+        </w:rPr>
+        <w:t>m$</w:t>
+      </w:r>
+      <w:r>
+        <w:rPr>
+          <w:u w:val="single"/>
+          <w:lang w:val="en-US"/>
+        </w:rPr>
+        <w:t xml:space="preserve">  </w:t>
+      </w:r>
+      <w:r>
+        <w:rPr>
+          <w:lang w:val="uk-UA"/>
+        </w:rPr>
+        <w:t xml:space="preserve"> </w:t>
+      </w:r>
+      <w:r>
+        <w:rPr>
+          <w:lang w:val="uk-UA"/>
+        </w:rPr>
+        <w:t>20</w:t>
+      </w:r>
       <w:r>
         <w:rPr>
           <w:u w:val="single"/>

</xml_diff>